<commit_message>
updates lab01 and lab02
</commit_message>
<xml_diff>
--- a/lab01_solution.docx
+++ b/lab01_solution.docx
@@ -88,32 +88,22 @@
           <w:b/>
           <w:sz w:val="32"/>
           <w:szCs w:val="32"/>
-        </w:rPr>
-      </w:pPr>
-      <w:r>
-        <w:rPr>
-          <w:b/>
-          <w:sz w:val="32"/>
-          <w:szCs w:val="32"/>
-        </w:rPr>
-        <w:t xml:space="preserve">Seneca ID: </w:t>
-      </w:r>
-      <w:r>
-        <w:rPr>
-          <w:sz w:val="32"/>
-          <w:szCs w:val="32"/>
-        </w:rPr>
-        <w:t>152243192</w:t>
-      </w:r>
-    </w:p>
-    <w:p>
-      <w:pPr>
-        <w:rPr>
+          <w:lang w:val="fr-CA"/>
+        </w:rPr>
+      </w:pPr>
+      <w:bookmarkStart w:id="0" w:name="_GoBack"/>
+      <w:bookmarkEnd w:id="0"/>
+      <w:proofErr w:type="spellStart"/>
+      <w:r>
+        <w:rPr>
+          <w:b/>
           <w:sz w:val="32"/>
           <w:szCs w:val="32"/>
           <w:lang w:val="fr-CA"/>
         </w:rPr>
-      </w:pPr>
+        <w:t>Subject</w:t>
+      </w:r>
+      <w:proofErr w:type="spellEnd"/>
       <w:r>
         <w:rPr>
           <w:b/>
@@ -121,112 +111,69 @@
           <w:szCs w:val="32"/>
           <w:lang w:val="fr-CA"/>
         </w:rPr>
-        <w:t xml:space="preserve">Seneca email: </w:t>
-      </w:r>
-      <w:hyperlink r:id="rId4" w:history="1">
-        <w:r>
-          <w:rPr>
-            <w:rStyle w:val="Hyperlink"/>
-            <w:sz w:val="32"/>
-            <w:szCs w:val="32"/>
-            <w:lang w:val="fr-CA"/>
-          </w:rPr>
-          <w:t>sgpatel22@myseneca.ca</w:t>
-        </w:r>
-      </w:hyperlink>
-    </w:p>
-    <w:p>
-      <w:pPr>
-        <w:rPr>
-          <w:b/>
+        <w:t xml:space="preserve"> code: </w:t>
+      </w:r>
+      <w:r>
+        <w:rPr>
           <w:sz w:val="32"/>
           <w:szCs w:val="32"/>
           <w:lang w:val="fr-CA"/>
         </w:rPr>
-      </w:pPr>
-      <w:proofErr w:type="spellStart"/>
-      <w:r>
-        <w:rPr>
-          <w:b/>
+        <w:t>NBB</w:t>
+      </w:r>
+    </w:p>
+    <w:p>
+      <w:pPr>
+        <w:rPr>
           <w:sz w:val="32"/>
           <w:szCs w:val="32"/>
-          <w:lang w:val="fr-CA"/>
-        </w:rPr>
-        <w:t>Subject</w:t>
-      </w:r>
-      <w:proofErr w:type="spellEnd"/>
+        </w:rPr>
+      </w:pPr>
       <w:r>
         <w:rPr>
           <w:b/>
           <w:sz w:val="32"/>
           <w:szCs w:val="32"/>
-          <w:lang w:val="fr-CA"/>
-        </w:rPr>
-        <w:t xml:space="preserve"> code: </w:t>
+        </w:rPr>
+        <w:t xml:space="preserve">Submission date: </w:t>
       </w:r>
       <w:r>
         <w:rPr>
           <w:sz w:val="32"/>
           <w:szCs w:val="32"/>
-          <w:lang w:val="fr-CA"/>
-        </w:rPr>
-        <w:t>NBB</w:t>
-      </w:r>
-    </w:p>
-    <w:p>
-      <w:pPr>
+        </w:rPr>
+        <w:t>03</w:t>
+      </w:r>
+      <w:r>
         <w:rPr>
           <w:sz w:val="32"/>
           <w:szCs w:val="32"/>
         </w:rPr>
-      </w:pPr>
-      <w:r>
-        <w:rPr>
-          <w:b/>
+        <w:t>/0</w:t>
+      </w:r>
+      <w:r>
+        <w:rPr>
           <w:sz w:val="32"/>
           <w:szCs w:val="32"/>
         </w:rPr>
-        <w:t xml:space="preserve">Submission date: </w:t>
+        <w:t>6</w:t>
       </w:r>
       <w:r>
         <w:rPr>
           <w:sz w:val="32"/>
           <w:szCs w:val="32"/>
         </w:rPr>
-        <w:t>03</w:t>
-      </w:r>
-      <w:r>
-        <w:rPr>
+        <w:t>/2021</w:t>
+      </w:r>
+    </w:p>
+    <w:p>
+      <w:pPr>
+        <w:rPr>
+          <w:b/>
           <w:sz w:val="32"/>
           <w:szCs w:val="32"/>
         </w:rPr>
-        <w:t>/0</w:t>
-      </w:r>
-      <w:r>
-        <w:rPr>
-          <w:sz w:val="32"/>
-          <w:szCs w:val="32"/>
-        </w:rPr>
-        <w:t>6</w:t>
-      </w:r>
-      <w:r>
-        <w:rPr>
-          <w:sz w:val="32"/>
-          <w:szCs w:val="32"/>
-        </w:rPr>
-        <w:t>/2021</w:t>
-      </w:r>
-    </w:p>
-    <w:p>
-      <w:pPr>
-        <w:rPr>
-          <w:b/>
-          <w:sz w:val="32"/>
-          <w:szCs w:val="32"/>
-        </w:rPr>
-      </w:pPr>
-      <w:bookmarkStart w:id="0" w:name="_GoBack"/>
-      <w:bookmarkEnd w:id="0"/>
+      </w:pPr>
     </w:p>
     <w:p>
       <w:pPr>
@@ -438,7 +385,7 @@
                     </pic:cNvPicPr>
                   </pic:nvPicPr>
                   <pic:blipFill>
-                    <a:blip r:embed="rId5">
+                    <a:blip r:embed="rId4">
                       <a:extLst>
                         <a:ext uri="{28A0092B-C50C-407E-A947-70E740481C1C}">
                           <a14:useLocalDpi xmlns:a14="http://schemas.microsoft.com/office/drawing/2010/main" val="0"/>
@@ -653,7 +600,7 @@
                     </pic:cNvPicPr>
                   </pic:nvPicPr>
                   <pic:blipFill>
-                    <a:blip r:embed="rId6">
+                    <a:blip r:embed="rId5">
                       <a:extLst>
                         <a:ext uri="{28A0092B-C50C-407E-A947-70E740481C1C}">
                           <a14:useLocalDpi xmlns:a14="http://schemas.microsoft.com/office/drawing/2010/main" val="0"/>
@@ -727,7 +674,7 @@
                     </pic:cNvPicPr>
                   </pic:nvPicPr>
                   <pic:blipFill>
-                    <a:blip r:embed="rId7">
+                    <a:blip r:embed="rId6">
                       <a:extLst>
                         <a:ext uri="{28A0092B-C50C-407E-A947-70E740481C1C}">
                           <a14:useLocalDpi xmlns:a14="http://schemas.microsoft.com/office/drawing/2010/main" val="0"/>
@@ -983,7 +930,7 @@
                     </pic:cNvPicPr>
                   </pic:nvPicPr>
                   <pic:blipFill>
-                    <a:blip r:embed="rId7">
+                    <a:blip r:embed="rId6">
                       <a:extLst>
                         <a:ext uri="{28A0092B-C50C-407E-A947-70E740481C1C}">
                           <a14:useLocalDpi xmlns:a14="http://schemas.microsoft.com/office/drawing/2010/main" val="0"/>
@@ -1118,7 +1065,7 @@
                     </pic:cNvPicPr>
                   </pic:nvPicPr>
                   <pic:blipFill>
-                    <a:blip r:embed="rId8">
+                    <a:blip r:embed="rId7">
                       <a:extLst>
                         <a:ext uri="{28A0092B-C50C-407E-A947-70E740481C1C}">
                           <a14:useLocalDpi xmlns:a14="http://schemas.microsoft.com/office/drawing/2010/main" val="0"/>
@@ -1244,7 +1191,7 @@
                     </pic:cNvPicPr>
                   </pic:nvPicPr>
                   <pic:blipFill>
-                    <a:blip r:embed="rId9">
+                    <a:blip r:embed="rId8">
                       <a:extLst>
                         <a:ext uri="{28A0092B-C50C-407E-A947-70E740481C1C}">
                           <a14:useLocalDpi xmlns:a14="http://schemas.microsoft.com/office/drawing/2010/main" val="0"/>
@@ -1416,7 +1363,7 @@
                     </pic:cNvPicPr>
                   </pic:nvPicPr>
                   <pic:blipFill>
-                    <a:blip r:embed="rId10">
+                    <a:blip r:embed="rId9">
                       <a:extLst>
                         <a:ext uri="{28A0092B-C50C-407E-A947-70E740481C1C}">
                           <a14:useLocalDpi xmlns:a14="http://schemas.microsoft.com/office/drawing/2010/main" val="0"/>

</xml_diff>